<commit_message>
Updates to app in progress; still need to fix getData function
</commit_message>
<xml_diff>
--- a/agquery/Updating AgQuery.docx
+++ b/agquery/Updating AgQuery.docx
@@ -4,15 +4,7 @@
   <w:body>
     <w:p>
       <w:r>
-        <w:t xml:space="preserve">Updating </w:t>
-      </w:r>
-      <w:proofErr w:type="spellStart"/>
-      <w:r>
-        <w:t>AgQuery</w:t>
-      </w:r>
-      <w:proofErr w:type="spellEnd"/>
-      <w:r>
-        <w:t>+</w:t>
+        <w:t>Updating AgQuery+</w:t>
       </w:r>
     </w:p>
     <w:p>
@@ -187,21 +179,8 @@
         </w:rPr>
       </w:pPr>
       <w:r>
-        <w:t>At minimum, the file should have the columns “</w:t>
-      </w:r>
-      <w:proofErr w:type="spellStart"/>
-      <w:r>
-        <w:t>hhid</w:t>
-      </w:r>
-      <w:proofErr w:type="spellEnd"/>
-      <w:r>
-        <w:t xml:space="preserve">” and “province” along with the variables of </w:t>
-      </w:r>
-      <w:proofErr w:type="gramStart"/>
-      <w:r>
-        <w:t>interest</w:t>
-      </w:r>
-      <w:proofErr w:type="gramEnd"/>
+        <w:t>At minimum, the file should have the columns “hhid” and “province” along with the variables of interest</w:t>
+      </w:r>
     </w:p>
     <w:p>
       <w:pPr>
@@ -252,19 +231,14 @@
         <w:t>.csv.</w:t>
       </w:r>
       <w:r>
-        <w:t xml:space="preserve"> The suffix can be user-defined; the survey and year should adhere to the entries in </w:t>
-      </w:r>
-      <w:proofErr w:type="gramStart"/>
-      <w:r>
-        <w:t>Update/instrument_list.xlsx</w:t>
-      </w:r>
-      <w:proofErr w:type="gramEnd"/>
-    </w:p>
-    <w:p>
-      <w:pPr>
-        <w:pStyle w:val="ListParagraph"/>
-        <w:numPr>
-          <w:ilvl w:val="0"/>
+        <w:t xml:space="preserve"> The suffix can be user-defined; the survey and year should adhere to the entries in Update/instrument_list.xlsx</w:t>
+      </w:r>
+    </w:p>
+    <w:p>
+      <w:pPr>
+        <w:pStyle w:val="ListParagraph"/>
+        <w:numPr>
+          <w:ilvl w:val="1"/>
           <w:numId w:val="6"/>
         </w:numPr>
         <w:rPr>
@@ -273,38 +247,7 @@
         </w:rPr>
       </w:pPr>
       <w:r>
-        <w:rPr>
-          <w:b/>
-          <w:bCs/>
-        </w:rPr>
-        <w:t xml:space="preserve">(For new surveys): Add a </w:t>
-      </w:r>
-      <w:proofErr w:type="gramStart"/>
-      <w:r>
-        <w:rPr>
-          <w:b/>
-          <w:bCs/>
-        </w:rPr>
-        <w:t>weights</w:t>
-      </w:r>
-      <w:proofErr w:type="gramEnd"/>
-      <w:r>
-        <w:rPr>
-          <w:b/>
-          <w:bCs/>
-        </w:rPr>
-        <w:t xml:space="preserve">_{year}.csv file. </w:t>
-      </w:r>
-      <w:r>
-        <w:t>This file should consist of the columns “</w:t>
-      </w:r>
-      <w:proofErr w:type="spellStart"/>
-      <w:r>
-        <w:t>hhid</w:t>
-      </w:r>
-      <w:proofErr w:type="spellEnd"/>
-      <w:r>
-        <w:t>” and “weight.”</w:t>
+        <w:t>Administrators should pay attention to the size of the data files. While additional variables that may be of interest later can be added to the data files without resulting in corresponding app bloat (because the app will only use the variables listed in the indicators spreadsheet; see below), the full data file must briefly be loaded in when processing data. Large files can result in sluggish behavior or crash under-resourced servers. Spreading the data among smaller, thematically-organized files is preferable.</w:t>
       </w:r>
     </w:p>
     <w:p>
@@ -324,29 +267,33 @@
           <w:b/>
           <w:bCs/>
         </w:rPr>
+        <w:t xml:space="preserve">(For new surveys): Add a weights_{year}.csv file. </w:t>
+      </w:r>
+      <w:r>
+        <w:t>This file should consist of the columns “hhid” and “weight.”</w:t>
+      </w:r>
+    </w:p>
+    <w:p>
+      <w:pPr>
+        <w:pStyle w:val="ListParagraph"/>
+        <w:numPr>
+          <w:ilvl w:val="0"/>
+          <w:numId w:val="6"/>
+        </w:numPr>
+        <w:rPr>
+          <w:b/>
+          <w:bCs/>
+        </w:rPr>
+      </w:pPr>
+      <w:r>
+        <w:rPr>
+          <w:b/>
+          <w:bCs/>
+        </w:rPr>
         <w:t xml:space="preserve">(For new surveys): Add an entry to the instrument_list.xlsx in Update. </w:t>
       </w:r>
       <w:r>
-        <w:t xml:space="preserve">This file only requires updating when a new wave is added. Most of the fields here are implemented in the original </w:t>
-      </w:r>
-      <w:proofErr w:type="spellStart"/>
-      <w:r>
-        <w:t>AgQuery</w:t>
-      </w:r>
-      <w:proofErr w:type="spellEnd"/>
-      <w:r>
-        <w:t xml:space="preserve">+ but not in </w:t>
-      </w:r>
-      <w:proofErr w:type="spellStart"/>
-      <w:r>
-        <w:t>AgQuery</w:t>
-      </w:r>
-      <w:proofErr w:type="spellEnd"/>
-      <w:r>
-        <w:t>+ 50x30</w:t>
-      </w:r>
-      <w:r>
-        <w:t>.</w:t>
+        <w:t>This file only requires updating when a new wave is added. Most of the fields here are implemented in the original AgQuery+ but not in AgQuery+ 50x30.</w:t>
       </w:r>
     </w:p>
     <w:p>
@@ -400,23 +347,7 @@
         </w:numPr>
       </w:pPr>
       <w:r>
-        <w:t xml:space="preserve">Survey (String): The survey </w:t>
-      </w:r>
-      <w:proofErr w:type="spellStart"/>
-      <w:r>
-        <w:t>abbrevation</w:t>
-      </w:r>
-      <w:proofErr w:type="spellEnd"/>
-      <w:r>
-        <w:t xml:space="preserve"> (used to differentiate surveys across countries in </w:t>
-      </w:r>
-      <w:proofErr w:type="spellStart"/>
-      <w:r>
-        <w:t>AgQuery</w:t>
-      </w:r>
-      <w:proofErr w:type="spellEnd"/>
-      <w:r>
-        <w:t>+)</w:t>
+        <w:t>Survey (String): The survey abbrevation (used to differentiate surveys across countries in AgQuery+)</w:t>
       </w:r>
     </w:p>
     <w:p>
@@ -427,13 +358,8 @@
           <w:numId w:val="4"/>
         </w:numPr>
       </w:pPr>
-      <w:proofErr w:type="spellStart"/>
-      <w:r>
-        <w:t>Abbr</w:t>
-      </w:r>
-      <w:proofErr w:type="spellEnd"/>
-      <w:r>
-        <w:t xml:space="preserve"> (String): The iso code (used to find data files)</w:t>
+      <w:r>
+        <w:t>Abbr (String): The iso code (used to find data files)</w:t>
       </w:r>
     </w:p>
     <w:p>
@@ -444,21 +370,14 @@
           <w:numId w:val="4"/>
         </w:numPr>
       </w:pPr>
-      <w:proofErr w:type="spellStart"/>
-      <w:r>
-        <w:t>Symb</w:t>
-      </w:r>
-      <w:proofErr w:type="spellEnd"/>
-      <w:r>
-        <w:t xml:space="preserve"> (Unicode): The </w:t>
-      </w:r>
-      <w:proofErr w:type="spellStart"/>
-      <w:r>
-        <w:t>unicode</w:t>
-      </w:r>
-      <w:proofErr w:type="spellEnd"/>
-      <w:r>
-        <w:t xml:space="preserve"> characters for the ISO-2 abbreviation. If used in interface elements, this field will render as an icon of the country’s flag. It is not currently implemented.</w:t>
+      <w:r>
+        <w:t xml:space="preserve">Symb (Unicode): The unicode </w:t>
+      </w:r>
+      <w:r>
+        <w:t xml:space="preserve">emoji </w:t>
+      </w:r>
+      <w:r>
+        <w:t>characters for the ISO-2 abbreviation. If used in interface elements, this field will render as an icon of the country’s flag. It is not currently implemented.</w:t>
       </w:r>
     </w:p>
     <w:p>
@@ -470,7 +389,10 @@
         </w:numPr>
       </w:pPr>
       <w:r>
-        <w:t>Wave (String): the wave abbreviation (used to find data files)</w:t>
+        <w:t xml:space="preserve">Wave (String): the wave abbreviation </w:t>
+      </w:r>
+      <w:r>
+        <w:t>(not currently used)</w:t>
       </w:r>
     </w:p>
     <w:p>
@@ -482,15 +404,7 @@
         </w:numPr>
       </w:pPr>
       <w:r>
-        <w:t xml:space="preserve">Country (String): The full name of the country. Used to help users navigate across countries in </w:t>
-      </w:r>
-      <w:proofErr w:type="spellStart"/>
-      <w:r>
-        <w:t>AgQuery</w:t>
-      </w:r>
-      <w:proofErr w:type="spellEnd"/>
-      <w:r>
-        <w:t>+</w:t>
+        <w:t>Country (String): The full name of the country. Used to help users navigate across countries in AgQuery+</w:t>
       </w:r>
     </w:p>
     <w:p>
@@ -502,7 +416,10 @@
         </w:numPr>
       </w:pPr>
       <w:r>
-        <w:t>Year (Integer): the survey year (for time series graphing)</w:t>
+        <w:t>Year (Integer): the survey year (for time series graphing</w:t>
+      </w:r>
+      <w:r>
+        <w:t xml:space="preserve"> and locating data files)</w:t>
       </w:r>
     </w:p>
     <w:p>
@@ -513,13 +430,8 @@
           <w:numId w:val="4"/>
         </w:numPr>
       </w:pPr>
-      <w:proofErr w:type="spellStart"/>
-      <w:r>
-        <w:t>Yearlabel</w:t>
-      </w:r>
-      <w:proofErr w:type="spellEnd"/>
-      <w:r>
-        <w:t xml:space="preserve"> (String): The full survey period (for category labels)</w:t>
+      <w:r>
+        <w:t>Yearlabel (String): The full survey period (for category labels)</w:t>
       </w:r>
     </w:p>
     <w:p>
@@ -534,6 +446,7 @@
           <w:i/>
           <w:iCs/>
         </w:rPr>
+        <w:lastRenderedPageBreak/>
         <w:t>The following variables are used for converting currency-based indicators. They are not currently i</w:t>
       </w:r>
       <w:r>
@@ -571,19 +484,9 @@
           <w:numId w:val="4"/>
         </w:numPr>
       </w:pPr>
-      <w:proofErr w:type="spellStart"/>
-      <w:r>
-        <w:t>Gdp_ppp</w:t>
-      </w:r>
-      <w:proofErr w:type="spellEnd"/>
-      <w:r>
-        <w:t xml:space="preserve"> (Double): The PPP conversion for the survey year based on </w:t>
-      </w:r>
-      <w:proofErr w:type="gramStart"/>
-      <w:r>
-        <w:t>GDP</w:t>
-      </w:r>
-      <w:proofErr w:type="gramEnd"/>
+      <w:r>
+        <w:t>Gdp_ppp (Double): The PPP conversion for the survey year based on GDP</w:t>
+      </w:r>
     </w:p>
     <w:p>
       <w:pPr>
@@ -593,20 +496,9 @@
           <w:numId w:val="4"/>
         </w:numPr>
       </w:pPr>
-      <w:proofErr w:type="spellStart"/>
-      <w:r>
-        <w:lastRenderedPageBreak/>
-        <w:t>Cons_ppp</w:t>
-      </w:r>
-      <w:proofErr w:type="spellEnd"/>
-      <w:r>
-        <w:t xml:space="preserve"> (Double): The PPP conversion for the survey year based on private consumption </w:t>
-      </w:r>
-      <w:proofErr w:type="gramStart"/>
-      <w:r>
-        <w:t>values</w:t>
-      </w:r>
-      <w:proofErr w:type="gramEnd"/>
+      <w:r>
+        <w:t>Cons_ppp (Double): The PPP conversion for the survey year based on private consumption values</w:t>
+      </w:r>
     </w:p>
     <w:p>
       <w:pPr>
@@ -672,28 +564,16 @@
           <w:b/>
           <w:bCs/>
         </w:rPr>
-        <w:t xml:space="preserve">): Add the new variables to </w:t>
-      </w:r>
-      <w:proofErr w:type="gramStart"/>
-      <w:r>
-        <w:rPr>
-          <w:b/>
-          <w:bCs/>
-        </w:rPr>
-        <w:t>Update/indicators.xlsx</w:t>
-      </w:r>
-      <w:proofErr w:type="gramEnd"/>
-    </w:p>
-    <w:p>
-      <w:r>
-        <w:rPr>
-          <w:noProof/>
-        </w:rPr>
+        <w:t>): Add the new variables to Update/indicators.xlsx</w:t>
+      </w:r>
+    </w:p>
+    <w:p>
+      <w:r>
         <w:drawing>
-          <wp:inline distT="0" distB="0" distL="0" distR="0" wp14:anchorId="0B31100D" wp14:editId="74418661">
-            <wp:extent cx="5943600" cy="251460"/>
-            <wp:effectExtent l="0" t="0" r="0" b="0"/>
-            <wp:docPr id="484739544" name="Picture 1"/>
+          <wp:inline distT="0" distB="0" distL="0" distR="0" wp14:anchorId="33DE5CFE" wp14:editId="50999B4F">
+            <wp:extent cx="5943600" cy="509270"/>
+            <wp:effectExtent l="0" t="0" r="0" b="5080"/>
+            <wp:docPr id="1150059103" name="Picture 1"/>
             <wp:cNvGraphicFramePr>
               <a:graphicFrameLocks xmlns:a="http://schemas.openxmlformats.org/drawingml/2006/main" noChangeAspect="1"/>
             </wp:cNvGraphicFramePr>
@@ -701,7 +581,7 @@
               <a:graphicData uri="http://schemas.openxmlformats.org/drawingml/2006/picture">
                 <pic:pic xmlns:pic="http://schemas.openxmlformats.org/drawingml/2006/picture">
                   <pic:nvPicPr>
-                    <pic:cNvPr id="484739544" name=""/>
+                    <pic:cNvPr id="1150059103" name=""/>
                     <pic:cNvPicPr/>
                   </pic:nvPicPr>
                   <pic:blipFill>
@@ -713,7 +593,7 @@
                   <pic:spPr>
                     <a:xfrm>
                       <a:off x="0" y="0"/>
-                      <a:ext cx="5943600" cy="251460"/>
+                      <a:ext cx="5943600" cy="509270"/>
                     </a:xfrm>
                     <a:prstGeom prst="rect">
                       <a:avLst/>
@@ -734,19 +614,9 @@
           <w:numId w:val="7"/>
         </w:numPr>
       </w:pPr>
-      <w:proofErr w:type="spellStart"/>
-      <w:r>
-        <w:t>indicatorCategory</w:t>
-      </w:r>
-      <w:proofErr w:type="spellEnd"/>
-      <w:r>
-        <w:t xml:space="preserve"> (String): The policy pathway category to which the indicator is </w:t>
-      </w:r>
-      <w:proofErr w:type="gramStart"/>
-      <w:r>
-        <w:t>relevant</w:t>
-      </w:r>
-      <w:proofErr w:type="gramEnd"/>
+      <w:r>
+        <w:t>indicatorCategory (String): The policy pathway category to which the indicator is relevant</w:t>
+      </w:r>
     </w:p>
     <w:p>
       <w:pPr>
@@ -756,13 +626,8 @@
           <w:numId w:val="7"/>
         </w:numPr>
       </w:pPr>
-      <w:proofErr w:type="spellStart"/>
-      <w:r>
-        <w:t>shortName</w:t>
-      </w:r>
-      <w:proofErr w:type="spellEnd"/>
-      <w:r>
-        <w:t xml:space="preserve"> (String): Compact, abbreviated name with no spaces used internally to identify the indicator. Matches the variable name in the data file.</w:t>
+      <w:r>
+        <w:t>shortName (String): Compact, abbreviated name with no spaces used internally to identify the indicator. Matches the variable name in the data file.</w:t>
       </w:r>
     </w:p>
     <w:p>
@@ -773,19 +638,9 @@
           <w:numId w:val="7"/>
         </w:numPr>
       </w:pPr>
-      <w:proofErr w:type="spellStart"/>
-      <w:r>
-        <w:t>labelName</w:t>
-      </w:r>
-      <w:proofErr w:type="spellEnd"/>
-      <w:r>
-        <w:t xml:space="preserve"> (String): Short but grammatical and title case string used for display purposes, e.g. in the display </w:t>
-      </w:r>
-      <w:proofErr w:type="gramStart"/>
-      <w:r>
-        <w:t>boxes</w:t>
-      </w:r>
-      <w:proofErr w:type="gramEnd"/>
+      <w:r>
+        <w:t>labelName (String): Short but grammatical and title case string used for display purposes, e.g. in the display boxes</w:t>
+      </w:r>
     </w:p>
     <w:p>
       <w:pPr>
@@ -795,19 +650,12 @@
           <w:numId w:val="7"/>
         </w:numPr>
       </w:pPr>
-      <w:proofErr w:type="spellStart"/>
-      <w:r>
-        <w:t>longName</w:t>
-      </w:r>
-      <w:proofErr w:type="spellEnd"/>
-      <w:r>
-        <w:t xml:space="preserve"> (String): Longer, more descriptive name used for axis titles, may include </w:t>
-      </w:r>
-      <w:proofErr w:type="gramStart"/>
-      <w:r>
-        <w:t>units</w:t>
-      </w:r>
-      <w:proofErr w:type="gramEnd"/>
+      <w:r>
+        <w:t>axisName</w:t>
+      </w:r>
+      <w:r>
+        <w:t xml:space="preserve"> (String): Longer, more descriptive name used for axis titles, may include units</w:t>
+      </w:r>
     </w:p>
     <w:p>
       <w:pPr>
@@ -818,7 +666,13 @@
         </w:numPr>
       </w:pPr>
       <w:r>
-        <w:t>file (String): The file suffix where the indicator can be found (in the example above, “poultry” is the file suffix because the target data file is khm_w1_poultry.csv)</w:t>
+        <w:t xml:space="preserve">file (String): The file suffix where the indicator can be found (in the example above, “poultry” is the file suffix because the target data file is </w:t>
+      </w:r>
+      <w:r>
+        <w:t>CAS_2020</w:t>
+      </w:r>
+      <w:r>
+        <w:t>_poultry.csv)</w:t>
       </w:r>
     </w:p>
     <w:p>
@@ -829,45 +683,8 @@
           <w:numId w:val="7"/>
         </w:numPr>
       </w:pPr>
-      <w:proofErr w:type="spellStart"/>
-      <w:r>
-        <w:t>wins_limit</w:t>
-      </w:r>
-      <w:proofErr w:type="spellEnd"/>
-      <w:r>
-        <w:t xml:space="preserve"> (Integer): A single integer representing the percentiles to use for the upper and lower bounds used for </w:t>
-      </w:r>
-      <w:proofErr w:type="spellStart"/>
-      <w:r>
-        <w:t>Winsorization</w:t>
-      </w:r>
-      <w:proofErr w:type="spellEnd"/>
-      <w:r>
-        <w:t xml:space="preserve"> (upper limit is defined as (100-wins_limit)/100). </w:t>
-      </w:r>
-      <w:proofErr w:type="spellStart"/>
-      <w:r>
-        <w:t>Winsorization</w:t>
-      </w:r>
-      <w:proofErr w:type="spellEnd"/>
-      <w:r>
-        <w:t xml:space="preserve"> can be disabled or </w:t>
-      </w:r>
-      <w:proofErr w:type="spellStart"/>
-      <w:r>
-        <w:t>overidden</w:t>
-      </w:r>
-      <w:proofErr w:type="spellEnd"/>
-      <w:r>
-        <w:t xml:space="preserve"> from within the app using an advanced option (currently disabled) or in the sheet by setting </w:t>
-      </w:r>
-      <w:proofErr w:type="spellStart"/>
-      <w:r>
-        <w:t>wins_limit</w:t>
-      </w:r>
-      <w:proofErr w:type="spellEnd"/>
-      <w:r>
-        <w:t xml:space="preserve"> to 0.</w:t>
+      <w:r>
+        <w:t>wins_limit (Integer): A single integer representing the percentiles to use for the upper and lower bounds used for Winsorization (upper limit is defined as (100-wins_limit)/100). Winsorization can be disabled or overidden from within the app using an advanced option (currently disabled) or in the sheet by setting wins_limit to 0.</w:t>
       </w:r>
     </w:p>
     <w:p>
@@ -879,23 +696,7 @@
         </w:numPr>
       </w:pPr>
       <w:r>
-        <w:t xml:space="preserve">Denominator (String): For indicators derived based on another indicator (e.g., yield in terms of hectares planted), a </w:t>
-      </w:r>
-      <w:proofErr w:type="spellStart"/>
-      <w:r>
-        <w:t>shortName</w:t>
-      </w:r>
-      <w:proofErr w:type="spellEnd"/>
-      <w:r>
-        <w:t xml:space="preserve"> representing the denominator of the indicator. Variables with a denominator listed will be weighted by that denominator. </w:t>
-      </w:r>
-      <w:proofErr w:type="gramStart"/>
-      <w:r>
-        <w:t>Leave</w:t>
-      </w:r>
-      <w:proofErr w:type="gramEnd"/>
-      <w:r>
-        <w:t xml:space="preserve"> blank if none.</w:t>
+        <w:t>Units (String): A variable indicating whether the unit is countable, monetary, a ratio, a boolean (yes/no) value, or continuous (and type of continuous variable). Used for Winsorization and graphing.</w:t>
       </w:r>
     </w:p>
     <w:p>
@@ -906,19 +707,68 @@
           <w:numId w:val="7"/>
         </w:numPr>
       </w:pPr>
-      <w:proofErr w:type="spellStart"/>
+      <w:r>
+        <w:t>Denominator (String): For indicators derived based on another indicator (e.g., yield in terms of hectares planted), a shortName representing the denominator of the indicator. Variables with a denominator listed will be weighted by that denominator. Leave blank if none.</w:t>
+      </w:r>
+      <w:r>
+        <w:t xml:space="preserve"> </w:t>
+      </w:r>
+      <w:r>
+        <w:rPr>
+          <w:b/>
+          <w:bCs/>
+        </w:rPr>
+        <w:t>Note that this means that the denominator must be included in the same data file, even if it is not used as its own indicator.</w:t>
+      </w:r>
+    </w:p>
+    <w:p>
+      <w:pPr>
+        <w:pStyle w:val="ListParagraph"/>
+        <w:numPr>
+          <w:ilvl w:val="0"/>
+          <w:numId w:val="7"/>
+        </w:numPr>
+      </w:pPr>
+      <w:r>
+        <w:t>Flag (Boolean): Indicates whether there is additional information to provide to the user about the indicator</w:t>
+      </w:r>
+    </w:p>
+    <w:p>
+      <w:pPr>
+        <w:pStyle w:val="ListParagraph"/>
+        <w:numPr>
+          <w:ilvl w:val="0"/>
+          <w:numId w:val="7"/>
+        </w:numPr>
+      </w:pPr>
+      <w:r>
+        <w:t>Flag_text (String): Additional information required to understand indicator. Implementation is currently in progress.</w:t>
+      </w:r>
+    </w:p>
+    <w:p>
+      <w:pPr>
+        <w:pStyle w:val="ListParagraph"/>
+        <w:numPr>
+          <w:ilvl w:val="0"/>
+          <w:numId w:val="7"/>
+        </w:numPr>
+      </w:pPr>
       <w:r>
         <w:t>Survey_question</w:t>
       </w:r>
-      <w:proofErr w:type="spellEnd"/>
+      <w:r>
+        <w:t>_&lt;Year&gt;</w:t>
+      </w:r>
       <w:r>
         <w:t xml:space="preserve"> (String): The number of the relevant survey question, “Constructed” if the indicator is calculated from another. Used to display information on the data tab; can be left </w:t>
       </w:r>
-      <w:proofErr w:type="gramStart"/>
-      <w:r>
+      <w:r>
+        <w:lastRenderedPageBreak/>
         <w:t>blank</w:t>
       </w:r>
-      <w:proofErr w:type="gramEnd"/>
+      <w:r>
+        <w:t>. &lt;Year&gt; corresponds to the particular survey year, and a new column should be added for additional surveys, even if the column is left blank.</w:t>
+      </w:r>
     </w:p>
     <w:p>
       <w:pPr>
@@ -928,13 +778,8 @@
           <w:numId w:val="7"/>
         </w:numPr>
       </w:pPr>
-      <w:proofErr w:type="spellStart"/>
-      <w:r>
-        <w:t>Ques_text</w:t>
-      </w:r>
-      <w:proofErr w:type="spellEnd"/>
-      <w:r>
-        <w:t xml:space="preserve"> (String): The text of the survey question. Can be left blank.</w:t>
+      <w:r>
+        <w:t>Ques_text (String): The text of the survey question. Can be left blank.</w:t>
       </w:r>
     </w:p>
     <w:p>
@@ -1103,19 +948,9 @@
           <w:numId w:val="8"/>
         </w:numPr>
       </w:pPr>
-      <w:proofErr w:type="spellStart"/>
-      <w:r>
-        <w:t>shortName</w:t>
-      </w:r>
-      <w:proofErr w:type="spellEnd"/>
-      <w:r>
-        <w:t xml:space="preserve"> (String): As above, matches the name of the variable in the data </w:t>
-      </w:r>
-      <w:proofErr w:type="gramStart"/>
-      <w:r>
-        <w:t>file</w:t>
-      </w:r>
-      <w:proofErr w:type="gramEnd"/>
+      <w:r>
+        <w:t>shortName (String): As above, matches the name of the variable in the data file</w:t>
+      </w:r>
     </w:p>
     <w:p>
       <w:pPr>
@@ -1125,19 +960,9 @@
           <w:numId w:val="8"/>
         </w:numPr>
       </w:pPr>
-      <w:proofErr w:type="spellStart"/>
-      <w:r>
-        <w:t>longName</w:t>
-      </w:r>
-      <w:proofErr w:type="spellEnd"/>
-      <w:r>
-        <w:t xml:space="preserve"> (String): Used for identifying the variable in interface </w:t>
-      </w:r>
-      <w:proofErr w:type="gramStart"/>
-      <w:r>
-        <w:t>elements</w:t>
-      </w:r>
-      <w:proofErr w:type="gramEnd"/>
+      <w:r>
+        <w:t>longName (String): Used for identifying the variable in interface elements</w:t>
+      </w:r>
     </w:p>
     <w:p>
       <w:pPr>
@@ -1147,22 +972,8 @@
           <w:numId w:val="8"/>
         </w:numPr>
       </w:pPr>
-      <w:proofErr w:type="spellStart"/>
-      <w:r>
-        <w:lastRenderedPageBreak/>
-        <w:t>labelName</w:t>
-      </w:r>
-      <w:proofErr w:type="spellEnd"/>
-      <w:r>
-        <w:t xml:space="preserve"> (String): Used for identifying the variable in graphs/charts; compaction is generally a good </w:t>
-      </w:r>
-      <w:proofErr w:type="gramStart"/>
-      <w:r>
-        <w:t>idea</w:t>
-      </w:r>
-      <w:proofErr w:type="gramEnd"/>
-      <w:r>
-        <w:t xml:space="preserve"> so the legend doesn’t take up too much space</w:t>
+      <w:r>
+        <w:t>labelName (String): Used for identifying the variable in graphs/charts; compaction is generally a good idea so the legend doesn’t take up too much space</w:t>
       </w:r>
     </w:p>
     <w:p>
@@ -1186,13 +997,8 @@
         </w:numPr>
       </w:pPr>
       <w:r>
-        <w:t xml:space="preserve">Labels (String): Comma-separated list of the labels belonging to each of the </w:t>
-      </w:r>
-      <w:proofErr w:type="gramStart"/>
-      <w:r>
-        <w:t>levels</w:t>
-      </w:r>
-      <w:proofErr w:type="gramEnd"/>
+        <w:t>Labels (String): Comma-separated list of the labels belonging to each of the levels</w:t>
+      </w:r>
     </w:p>
     <w:p>
       <w:pPr>
@@ -1213,21 +1019,8 @@
         <w:t>Not currently used</w:t>
       </w:r>
       <w:r>
-        <w:t xml:space="preserve">. In the original version of </w:t>
-      </w:r>
-      <w:proofErr w:type="spellStart"/>
-      <w:r>
-        <w:t>AgQuery</w:t>
-      </w:r>
-      <w:proofErr w:type="spellEnd"/>
-      <w:r>
-        <w:t xml:space="preserve">+, this information was displayed in a metadata table to help people interpret downloaded outputs where the variable labels would not carry over to the downloaded </w:t>
-      </w:r>
-      <w:proofErr w:type="gramStart"/>
-      <w:r>
-        <w:t>file</w:t>
-      </w:r>
-      <w:proofErr w:type="gramEnd"/>
+        <w:t>. In the original version of AgQuery+, this information was displayed in a metadata table to help people interpret downloaded outputs where the variable labels would not carry over to the downloaded file</w:t>
+      </w:r>
     </w:p>
     <w:p>
       <w:pPr>
@@ -1238,15 +1031,7 @@
         </w:numPr>
       </w:pPr>
       <w:r>
-        <w:t xml:space="preserve">Level (String): A category label that can be used to separate variables into separate groups on the interface – in the original version of </w:t>
-      </w:r>
-      <w:proofErr w:type="spellStart"/>
-      <w:r>
-        <w:t>AgQuery</w:t>
-      </w:r>
-      <w:proofErr w:type="spellEnd"/>
-      <w:r>
-        <w:t xml:space="preserve">+ this was “Household” and “Within-Household.” It is also used to identify a standalone file (in </w:t>
+        <w:t xml:space="preserve">Level (String): A category label that can be used to separate variables into separate groups on the interface – in the original version of AgQuery+ this was “Household” and “Within-Household.” It is also used to identify a standalone file (in </w:t>
       </w:r>
       <w:r>
         <w:rPr>
@@ -1267,19 +1052,9 @@
           <w:numId w:val="9"/>
         </w:numPr>
       </w:pPr>
-      <w:proofErr w:type="spellStart"/>
-      <w:r>
-        <w:t>Level_lab</w:t>
-      </w:r>
-      <w:proofErr w:type="spellEnd"/>
-      <w:r>
-        <w:t xml:space="preserve"> (String): The label applied to the group on the user </w:t>
-      </w:r>
-      <w:proofErr w:type="gramStart"/>
-      <w:r>
-        <w:t>interface</w:t>
-      </w:r>
-      <w:proofErr w:type="gramEnd"/>
+      <w:r>
+        <w:t>Level_lab (String): The label applied to the group on the user interface</w:t>
+      </w:r>
     </w:p>
     <w:p>
       <w:pPr>
@@ -1305,55 +1080,43 @@
     <w:p>
       <w:pPr>
         <w:pStyle w:val="ListParagraph"/>
+      </w:pPr>
+      <w:r>
+        <w:t>The policy pathways files (Policy_Pathways and Policy_Link, below) are a means to reduce the number of indicators on display at a given time to conserve system resources and avoid overwhelming the user.</w:t>
+      </w:r>
+      <w:r>
+        <w:t xml:space="preserve"> Policy_Pathways also governs the data table on the “Pathways” tab</w:t>
+      </w:r>
+      <w:r>
         <w:rPr>
           <w:i/>
           <w:iCs/>
         </w:rPr>
-      </w:pPr>
-      <w:r>
-        <w:t>The policy pathways files (</w:t>
-      </w:r>
-      <w:proofErr w:type="spellStart"/>
-      <w:r>
-        <w:t>Policy_Pathways</w:t>
-      </w:r>
-      <w:proofErr w:type="spellEnd"/>
-      <w:r>
-        <w:t xml:space="preserve"> and </w:t>
-      </w:r>
-      <w:proofErr w:type="spellStart"/>
-      <w:r>
-        <w:t>Policy_Link</w:t>
-      </w:r>
-      <w:proofErr w:type="spellEnd"/>
-      <w:r>
-        <w:t>, below) are a means to reduce the number of indicators on display at a given time to conserve system resources and avoid overwhelming the user.</w:t>
-      </w:r>
-      <w:r>
-        <w:t xml:space="preserve"> </w:t>
-      </w:r>
-      <w:proofErr w:type="spellStart"/>
-      <w:r>
-        <w:t>Policy_Pathways</w:t>
-      </w:r>
-      <w:proofErr w:type="spellEnd"/>
-      <w:r>
-        <w:t xml:space="preserve"> also governs the data table on the “Pathways” tab</w:t>
-      </w:r>
-      <w:r>
+        <w:t xml:space="preserve">. </w:t>
+      </w:r>
+      <w:r>
+        <w:t>For our purposes here, a “pathway” is a potential lever or set of related levers that the government might use to address a headline goal, such as increasing consumption of domestically produced chicken.</w:t>
+      </w:r>
+      <w:r>
+        <w:t xml:space="preserve"> This table is rendered on the Pathways tab in the app.</w:t>
+      </w:r>
+    </w:p>
+    <w:p>
+      <w:pPr>
+        <w:pStyle w:val="ListParagraph"/>
         <w:rPr>
           <w:i/>
           <w:iCs/>
         </w:rPr>
-        <w:t xml:space="preserve">. </w:t>
-      </w:r>
-      <w:r>
-        <w:t>For our purposes here, a “pathway” is a potential lever or set of related levers that the government might use to address a headline goal, such as increasing consumption of domestically produced chicken.</w:t>
-      </w:r>
-      <w:r>
+      </w:pPr>
+      <w:r>
+        <w:lastRenderedPageBreak/>
         <w:br/>
       </w:r>
       <w:r>
+        <w:rPr>
+          <w:noProof/>
+        </w:rPr>
         <w:drawing>
           <wp:inline distT="0" distB="0" distL="0" distR="0" wp14:anchorId="59F59749" wp14:editId="7F394B13">
             <wp:extent cx="5943600" cy="1352550"/>
@@ -1399,27 +1162,9 @@
           <w:numId w:val="9"/>
         </w:numPr>
       </w:pPr>
-      <w:proofErr w:type="spellStart"/>
-      <w:r>
-        <w:t>Goal.Id</w:t>
-      </w:r>
-      <w:proofErr w:type="spellEnd"/>
-      <w:r>
-        <w:t xml:space="preserve"> (Integer): A numeric ID used in </w:t>
-      </w:r>
-      <w:proofErr w:type="spellStart"/>
-      <w:r>
-        <w:t>Policy_Link</w:t>
-      </w:r>
-      <w:proofErr w:type="spellEnd"/>
-      <w:r>
-        <w:t xml:space="preserve"> to link goals to </w:t>
-      </w:r>
-      <w:proofErr w:type="gramStart"/>
-      <w:r>
-        <w:t>indicators</w:t>
-      </w:r>
-      <w:proofErr w:type="gramEnd"/>
+      <w:r>
+        <w:t>Goal.Id (Integer): A numeric ID used in Policy_Link to link goals to indicators</w:t>
+      </w:r>
     </w:p>
     <w:p>
       <w:pPr>
@@ -1429,19 +1174,9 @@
           <w:numId w:val="9"/>
         </w:numPr>
       </w:pPr>
-      <w:proofErr w:type="spellStart"/>
-      <w:r>
-        <w:t>Source.Type</w:t>
-      </w:r>
-      <w:proofErr w:type="spellEnd"/>
-      <w:r>
-        <w:t xml:space="preserve"> (String): The type of publication where the policy pathway was </w:t>
-      </w:r>
-      <w:proofErr w:type="gramStart"/>
-      <w:r>
-        <w:t>found</w:t>
-      </w:r>
-      <w:proofErr w:type="gramEnd"/>
+      <w:r>
+        <w:t>Source.Type (String): The type of publication where the policy pathway was found</w:t>
+      </w:r>
     </w:p>
     <w:p>
       <w:pPr>
@@ -1451,27 +1186,9 @@
           <w:numId w:val="9"/>
         </w:numPr>
       </w:pPr>
-      <w:proofErr w:type="spellStart"/>
-      <w:r>
-        <w:t>Short.Goal</w:t>
-      </w:r>
-      <w:proofErr w:type="spellEnd"/>
-      <w:r>
-        <w:t xml:space="preserve"> (String): The abbreviated headline goal; it should correspond with </w:t>
-      </w:r>
-      <w:proofErr w:type="spellStart"/>
-      <w:r>
-        <w:t>indicatorCategory</w:t>
-      </w:r>
-      <w:proofErr w:type="spellEnd"/>
-      <w:r>
-        <w:t xml:space="preserve"> in </w:t>
-      </w:r>
-      <w:proofErr w:type="gramStart"/>
-      <w:r>
-        <w:t>indicators.xlsx</w:t>
-      </w:r>
-      <w:proofErr w:type="gramEnd"/>
+      <w:r>
+        <w:t>Short.Goal (String): The abbreviated headline goal; it should correspond with indicatorCategory in indicators.xlsx</w:t>
+      </w:r>
     </w:p>
     <w:p>
       <w:pPr>
@@ -1481,13 +1198,8 @@
           <w:numId w:val="9"/>
         </w:numPr>
       </w:pPr>
-      <w:proofErr w:type="spellStart"/>
-      <w:r>
-        <w:t>Policy.Goal</w:t>
-      </w:r>
-      <w:proofErr w:type="spellEnd"/>
-      <w:r>
-        <w:t xml:space="preserve"> (String): The full headline goal</w:t>
+      <w:r>
+        <w:t>Policy.Goal (String): The full headline goal</w:t>
       </w:r>
     </w:p>
     <w:p>
@@ -1510,19 +1222,9 @@
           <w:numId w:val="9"/>
         </w:numPr>
       </w:pPr>
-      <w:proofErr w:type="spellStart"/>
-      <w:r>
-        <w:t>Policy.Instrument</w:t>
-      </w:r>
-      <w:proofErr w:type="spellEnd"/>
-      <w:r>
-        <w:t xml:space="preserve"> (String): A category indicating the type of policy described in </w:t>
-      </w:r>
-      <w:proofErr w:type="gramStart"/>
-      <w:r>
-        <w:t>Pathway</w:t>
-      </w:r>
-      <w:proofErr w:type="gramEnd"/>
+      <w:r>
+        <w:t>Policy.Instrument (String): A category indicating the type of policy described in Pathway</w:t>
+      </w:r>
     </w:p>
     <w:p>
       <w:pPr>
@@ -1532,19 +1234,14 @@
           <w:numId w:val="9"/>
         </w:numPr>
       </w:pPr>
-      <w:proofErr w:type="spellStart"/>
-      <w:r>
-        <w:t>Supply.Demand</w:t>
-      </w:r>
-      <w:proofErr w:type="spellEnd"/>
-      <w:r>
-        <w:t xml:space="preserve"> (String): Whether the pathway is supply-side or demand-</w:t>
-      </w:r>
-      <w:proofErr w:type="gramStart"/>
-      <w:r>
-        <w:t>side</w:t>
-      </w:r>
-      <w:proofErr w:type="gramEnd"/>
+      <w:r>
+        <w:t>Supply.Demand (String): Whether the pathway is supply-side or demand-side</w:t>
+      </w:r>
+    </w:p>
+    <w:p>
+      <w:pPr>
+        <w:pStyle w:val="ListParagraph"/>
+      </w:pPr>
     </w:p>
     <w:p>
       <w:pPr>
@@ -1555,12 +1252,139 @@
         </w:numPr>
       </w:pPr>
       <w:r>
-        <w:t xml:space="preserve"> </w:t>
+        <w:rPr>
+          <w:b/>
+          <w:bCs/>
+        </w:rPr>
+        <w:t>(When adding new or modifying existing policy priorities): Edit Update/Policy_Link.csv</w:t>
+      </w:r>
+      <w:r>
+        <w:br/>
+        <w:t>This is a linking table to connect Goal.Id in the Policy_Pathways.csv to the indicators in the indicators spreadsheet in order to allow the user to view a simpler subset of indicators that are directly relevant to this policy question. At the moment, its use is optional, and choosing not to update it will not prevent the app from functioning.</w:t>
+      </w:r>
+    </w:p>
+    <w:p>
+      <w:pPr>
+        <w:pStyle w:val="ListParagraph"/>
+      </w:pPr>
+    </w:p>
+    <w:p>
+      <w:pPr>
+        <w:pStyle w:val="ListParagraph"/>
+      </w:pPr>
+      <w:r>
+        <w:drawing>
+          <wp:inline distT="0" distB="0" distL="0" distR="0" wp14:anchorId="67B10196" wp14:editId="11D219DB">
+            <wp:extent cx="3982006" cy="1571844"/>
+            <wp:effectExtent l="0" t="0" r="0" b="9525"/>
+            <wp:docPr id="132705648" name="Picture 1" descr="A screenshot of a computer&#10;&#10;Description automatically generated"/>
+            <wp:cNvGraphicFramePr>
+              <a:graphicFrameLocks xmlns:a="http://schemas.openxmlformats.org/drawingml/2006/main" noChangeAspect="1"/>
+            </wp:cNvGraphicFramePr>
+            <a:graphic xmlns:a="http://schemas.openxmlformats.org/drawingml/2006/main">
+              <a:graphicData uri="http://schemas.openxmlformats.org/drawingml/2006/picture">
+                <pic:pic xmlns:pic="http://schemas.openxmlformats.org/drawingml/2006/picture">
+                  <pic:nvPicPr>
+                    <pic:cNvPr id="132705648" name="Picture 1" descr="A screenshot of a computer&#10;&#10;Description automatically generated"/>
+                    <pic:cNvPicPr/>
+                  </pic:nvPicPr>
+                  <pic:blipFill>
+                    <a:blip r:embed="rId10"/>
+                    <a:stretch>
+                      <a:fillRect/>
+                    </a:stretch>
+                  </pic:blipFill>
+                  <pic:spPr>
+                    <a:xfrm>
+                      <a:off x="0" y="0"/>
+                      <a:ext cx="3982006" cy="1571844"/>
+                    </a:xfrm>
+                    <a:prstGeom prst="rect">
+                      <a:avLst/>
+                    </a:prstGeom>
+                  </pic:spPr>
+                </pic:pic>
+              </a:graphicData>
+            </a:graphic>
+          </wp:inline>
+        </w:drawing>
+      </w:r>
+    </w:p>
+    <w:p>
+      <w:pPr>
+        <w:pStyle w:val="ListParagraph"/>
+        <w:numPr>
+          <w:ilvl w:val="0"/>
+          <w:numId w:val="11"/>
+        </w:numPr>
+      </w:pPr>
+      <w:r>
+        <w:t>Short.Goal (String): Corresponds to Short.Goal in Policy_Pathways</w:t>
+      </w:r>
+    </w:p>
+    <w:p>
+      <w:pPr>
+        <w:pStyle w:val="ListParagraph"/>
+        <w:numPr>
+          <w:ilvl w:val="0"/>
+          <w:numId w:val="11"/>
+        </w:numPr>
+      </w:pPr>
+      <w:r>
+        <w:t xml:space="preserve">Pathway (String) </w:t>
+      </w:r>
+      <w:r>
+        <w:rPr>
+          <w:i/>
+          <w:iCs/>
+        </w:rPr>
+        <w:t>Optional</w:t>
+      </w:r>
+      <w:r>
+        <w:t>: Corresponds to Pathway in Policy_Pathways (presented for reference but not used by the app)</w:t>
+      </w:r>
+    </w:p>
+    <w:p>
+      <w:pPr>
+        <w:pStyle w:val="ListParagraph"/>
+        <w:numPr>
+          <w:ilvl w:val="0"/>
+          <w:numId w:val="11"/>
+        </w:numPr>
+      </w:pPr>
+      <w:r>
+        <w:t>Goal.Id (Integer): Corresponds to Goal.Id in Policy_Pathways</w:t>
+      </w:r>
+    </w:p>
+    <w:p>
+      <w:pPr>
+        <w:pStyle w:val="ListParagraph"/>
+        <w:numPr>
+          <w:ilvl w:val="0"/>
+          <w:numId w:val="11"/>
+        </w:numPr>
+      </w:pPr>
+      <w:r>
+        <w:t>Variable (String): Corresponds to shortName in indicator_list</w:t>
+      </w:r>
+      <w:r>
+        <w:br/>
+      </w:r>
+      <w:r>
+        <w:rPr>
+          <w:b/>
+          <w:bCs/>
+        </w:rPr>
+        <w:t>NB: Goal.Ids are repeated, one per line for each of the variables corresponding to that goal</w:t>
       </w:r>
     </w:p>
     <w:p/>
-    <w:p>
-      <w:r>
+    <w:p/>
+    <w:p/>
+    <w:p/>
+    <w:p>
+      <w:r>
+        <w:lastRenderedPageBreak/>
         <w:t>Matrix Explanation</w:t>
       </w:r>
     </w:p>
@@ -1571,33 +1395,34 @@
         <w:tblLook w:val="04A0" w:firstRow="1" w:lastRow="0" w:firstColumn="1" w:lastColumn="0" w:noHBand="0" w:noVBand="1"/>
       </w:tblPr>
       <w:tblGrid>
-        <w:gridCol w:w="2303"/>
-        <w:gridCol w:w="1496"/>
-        <w:gridCol w:w="1664"/>
-        <w:gridCol w:w="1508"/>
-        <w:gridCol w:w="1290"/>
-        <w:gridCol w:w="1089"/>
+        <w:gridCol w:w="1955"/>
+        <w:gridCol w:w="1126"/>
+        <w:gridCol w:w="1340"/>
+        <w:gridCol w:w="1228"/>
+        <w:gridCol w:w="1291"/>
+        <w:gridCol w:w="1062"/>
+        <w:gridCol w:w="1291"/>
       </w:tblGrid>
       <w:tr>
         <w:tc>
           <w:tcPr>
-            <w:tcW w:w="2303" w:type="dxa"/>
+            <w:tcW w:w="1955" w:type="dxa"/>
           </w:tcPr>
           <w:p/>
         </w:tc>
         <w:tc>
           <w:tcPr>
-            <w:tcW w:w="1496" w:type="dxa"/>
+            <w:tcW w:w="1126" w:type="dxa"/>
           </w:tcPr>
           <w:p>
             <w:r>
-              <w:t>Add data from new survey</w:t>
+              <w:t>Add for existing indicators data from new survey</w:t>
             </w:r>
           </w:p>
         </w:tc>
         <w:tc>
           <w:tcPr>
-            <w:tcW w:w="1664" w:type="dxa"/>
+            <w:tcW w:w="1340" w:type="dxa"/>
           </w:tcPr>
           <w:p>
             <w:r>
@@ -1607,7 +1432,7 @@
         </w:tc>
         <w:tc>
           <w:tcPr>
-            <w:tcW w:w="1508" w:type="dxa"/>
+            <w:tcW w:w="1228" w:type="dxa"/>
           </w:tcPr>
           <w:p>
             <w:r>
@@ -1617,7 +1442,17 @@
         </w:tc>
         <w:tc>
           <w:tcPr>
-            <w:tcW w:w="1290" w:type="dxa"/>
+            <w:tcW w:w="966" w:type="dxa"/>
+          </w:tcPr>
+          <w:p>
+            <w:r>
+              <w:t>Modify how users can slice datasets</w:t>
+            </w:r>
+          </w:p>
+        </w:tc>
+        <w:tc>
+          <w:tcPr>
+            <w:tcW w:w="1062" w:type="dxa"/>
           </w:tcPr>
           <w:p>
             <w:r>
@@ -1627,11 +1462,11 @@
         </w:tc>
         <w:tc>
           <w:tcPr>
-            <w:tcW w:w="1089" w:type="dxa"/>
+            <w:tcW w:w="1074" w:type="dxa"/>
           </w:tcPr>
           <w:p>
             <w:r>
-              <w:t>Modify the policy pathways</w:t>
+              <w:t>Modify the instruments under each policy pathway</w:t>
             </w:r>
           </w:p>
         </w:tc>
@@ -1639,42 +1474,68 @@
       <w:tr>
         <w:tc>
           <w:tcPr>
-            <w:tcW w:w="2303" w:type="dxa"/>
+            <w:tcW w:w="1955" w:type="dxa"/>
           </w:tcPr>
           <w:p>
             <w:r>
-              <w:lastRenderedPageBreak/>
               <w:t>Add/edit data files</w:t>
             </w:r>
           </w:p>
         </w:tc>
         <w:tc>
           <w:tcPr>
-            <w:tcW w:w="1496" w:type="dxa"/>
+            <w:tcW w:w="1126" w:type="dxa"/>
+          </w:tcPr>
+          <w:p>
+            <w:pPr>
+              <w:jc w:val="center"/>
+            </w:pPr>
+            <w:r>
+              <w:t>X</w:t>
+            </w:r>
+          </w:p>
+        </w:tc>
+        <w:tc>
+          <w:tcPr>
+            <w:tcW w:w="1340" w:type="dxa"/>
+          </w:tcPr>
+          <w:p>
+            <w:pPr>
+              <w:jc w:val="center"/>
+            </w:pPr>
+            <w:r>
+              <w:t>X</w:t>
+            </w:r>
+          </w:p>
+        </w:tc>
+        <w:tc>
+          <w:tcPr>
+            <w:tcW w:w="1228" w:type="dxa"/>
           </w:tcPr>
           <w:p/>
         </w:tc>
         <w:tc>
           <w:tcPr>
-            <w:tcW w:w="1664" w:type="dxa"/>
+            <w:tcW w:w="966" w:type="dxa"/>
+          </w:tcPr>
+          <w:p>
+            <w:pPr>
+              <w:jc w:val="center"/>
+            </w:pPr>
+            <w:r>
+              <w:t>X (groups.csv)</w:t>
+            </w:r>
+          </w:p>
+        </w:tc>
+        <w:tc>
+          <w:tcPr>
+            <w:tcW w:w="1062" w:type="dxa"/>
           </w:tcPr>
           <w:p/>
         </w:tc>
         <w:tc>
           <w:tcPr>
-            <w:tcW w:w="1508" w:type="dxa"/>
-          </w:tcPr>
-          <w:p/>
-        </w:tc>
-        <w:tc>
-          <w:tcPr>
-            <w:tcW w:w="1290" w:type="dxa"/>
-          </w:tcPr>
-          <w:p/>
-        </w:tc>
-        <w:tc>
-          <w:tcPr>
-            <w:tcW w:w="1089" w:type="dxa"/>
+            <w:tcW w:w="1074" w:type="dxa"/>
           </w:tcPr>
           <w:p/>
         </w:tc>
@@ -1682,51 +1543,62 @@
       <w:tr>
         <w:tc>
           <w:tcPr>
-            <w:tcW w:w="2303" w:type="dxa"/>
+            <w:tcW w:w="1955" w:type="dxa"/>
           </w:tcPr>
           <w:p>
             <w:r>
-              <w:t xml:space="preserve">Update </w:t>
+              <w:t>Update instrument_list</w:t>
             </w:r>
-            <w:proofErr w:type="spellStart"/>
+          </w:p>
+        </w:tc>
+        <w:tc>
+          <w:tcPr>
+            <w:tcW w:w="1126" w:type="dxa"/>
+          </w:tcPr>
+          <w:p>
+            <w:pPr>
+              <w:jc w:val="center"/>
+            </w:pPr>
             <w:r>
-              <w:t>instrument_</w:t>
+              <w:t>X</w:t>
             </w:r>
-            <w:proofErr w:type="gramStart"/>
-            <w:r>
-              <w:t>list.xlxs</w:t>
-            </w:r>
-            <w:proofErr w:type="spellEnd"/>
-            <w:proofErr w:type="gramEnd"/>
           </w:p>
         </w:tc>
         <w:tc>
           <w:tcPr>
-            <w:tcW w:w="1496" w:type="dxa"/>
+            <w:tcW w:w="1340" w:type="dxa"/>
+          </w:tcPr>
+          <w:p>
+            <w:pPr>
+              <w:jc w:val="center"/>
+            </w:pPr>
+          </w:p>
+        </w:tc>
+        <w:tc>
+          <w:tcPr>
+            <w:tcW w:w="1228" w:type="dxa"/>
+          </w:tcPr>
+          <w:p>
+            <w:pPr>
+              <w:jc w:val="center"/>
+            </w:pPr>
+          </w:p>
+        </w:tc>
+        <w:tc>
+          <w:tcPr>
+            <w:tcW w:w="966" w:type="dxa"/>
           </w:tcPr>
           <w:p/>
         </w:tc>
         <w:tc>
           <w:tcPr>
-            <w:tcW w:w="1664" w:type="dxa"/>
+            <w:tcW w:w="1062" w:type="dxa"/>
           </w:tcPr>
           <w:p/>
         </w:tc>
         <w:tc>
           <w:tcPr>
-            <w:tcW w:w="1508" w:type="dxa"/>
-          </w:tcPr>
-          <w:p/>
-        </w:tc>
-        <w:tc>
-          <w:tcPr>
-            <w:tcW w:w="1290" w:type="dxa"/>
-          </w:tcPr>
-          <w:p/>
-        </w:tc>
-        <w:tc>
-          <w:tcPr>
-            <w:tcW w:w="1089" w:type="dxa"/>
+            <w:tcW w:w="1074" w:type="dxa"/>
           </w:tcPr>
           <w:p/>
         </w:tc>
@@ -1734,41 +1606,68 @@
       <w:tr>
         <w:tc>
           <w:tcPr>
-            <w:tcW w:w="2303" w:type="dxa"/>
+            <w:tcW w:w="1955" w:type="dxa"/>
           </w:tcPr>
           <w:p>
             <w:r>
-              <w:t>Update grouping_vars.xlsx</w:t>
+              <w:t>Update indicators sheet</w:t>
             </w:r>
           </w:p>
         </w:tc>
         <w:tc>
           <w:tcPr>
-            <w:tcW w:w="1496" w:type="dxa"/>
+            <w:tcW w:w="1126" w:type="dxa"/>
+          </w:tcPr>
+          <w:p>
+            <w:pPr>
+              <w:jc w:val="center"/>
+            </w:pPr>
+            <w:r>
+              <w:t>X</w:t>
+            </w:r>
+          </w:p>
+        </w:tc>
+        <w:tc>
+          <w:tcPr>
+            <w:tcW w:w="1340" w:type="dxa"/>
+          </w:tcPr>
+          <w:p>
+            <w:pPr>
+              <w:jc w:val="center"/>
+            </w:pPr>
+            <w:r>
+              <w:t>X</w:t>
+            </w:r>
+          </w:p>
+        </w:tc>
+        <w:tc>
+          <w:tcPr>
+            <w:tcW w:w="1228" w:type="dxa"/>
+          </w:tcPr>
+          <w:p>
+            <w:pPr>
+              <w:jc w:val="center"/>
+            </w:pPr>
+            <w:r>
+              <w:t>X</w:t>
+            </w:r>
+          </w:p>
+        </w:tc>
+        <w:tc>
+          <w:tcPr>
+            <w:tcW w:w="966" w:type="dxa"/>
           </w:tcPr>
           <w:p/>
         </w:tc>
         <w:tc>
           <w:tcPr>
-            <w:tcW w:w="1664" w:type="dxa"/>
+            <w:tcW w:w="1062" w:type="dxa"/>
           </w:tcPr>
           <w:p/>
         </w:tc>
         <w:tc>
           <w:tcPr>
-            <w:tcW w:w="1508" w:type="dxa"/>
-          </w:tcPr>
-          <w:p/>
-        </w:tc>
-        <w:tc>
-          <w:tcPr>
-            <w:tcW w:w="1290" w:type="dxa"/>
-          </w:tcPr>
-          <w:p/>
-        </w:tc>
-        <w:tc>
-          <w:tcPr>
-            <w:tcW w:w="1089" w:type="dxa"/>
+            <w:tcW w:w="1074" w:type="dxa"/>
           </w:tcPr>
           <w:p/>
         </w:tc>
@@ -1776,41 +1675,61 @@
       <w:tr>
         <w:tc>
           <w:tcPr>
-            <w:tcW w:w="2303" w:type="dxa"/>
+            <w:tcW w:w="1955" w:type="dxa"/>
           </w:tcPr>
           <w:p>
             <w:r>
-              <w:t>Update Policy_Pathways.csv</w:t>
+              <w:t>Update grouping_vars</w:t>
             </w:r>
           </w:p>
         </w:tc>
         <w:tc>
           <w:tcPr>
-            <w:tcW w:w="1496" w:type="dxa"/>
+            <w:tcW w:w="1126" w:type="dxa"/>
+          </w:tcPr>
+          <w:p>
+            <w:pPr>
+              <w:rPr>
+                <w:i/>
+                <w:iCs/>
+              </w:rPr>
+            </w:pPr>
+          </w:p>
+        </w:tc>
+        <w:tc>
+          <w:tcPr>
+            <w:tcW w:w="1340" w:type="dxa"/>
           </w:tcPr>
           <w:p/>
         </w:tc>
         <w:tc>
           <w:tcPr>
-            <w:tcW w:w="1664" w:type="dxa"/>
+            <w:tcW w:w="1228" w:type="dxa"/>
           </w:tcPr>
           <w:p/>
         </w:tc>
         <w:tc>
           <w:tcPr>
-            <w:tcW w:w="1508" w:type="dxa"/>
+            <w:tcW w:w="966" w:type="dxa"/>
+          </w:tcPr>
+          <w:p>
+            <w:pPr>
+              <w:jc w:val="center"/>
+            </w:pPr>
+            <w:r>
+              <w:t>X</w:t>
+            </w:r>
+          </w:p>
+        </w:tc>
+        <w:tc>
+          <w:tcPr>
+            <w:tcW w:w="1062" w:type="dxa"/>
           </w:tcPr>
           <w:p/>
         </w:tc>
         <w:tc>
           <w:tcPr>
-            <w:tcW w:w="1290" w:type="dxa"/>
-          </w:tcPr>
-          <w:p/>
-        </w:tc>
-        <w:tc>
-          <w:tcPr>
-            <w:tcW w:w="1089" w:type="dxa"/>
+            <w:tcW w:w="1074" w:type="dxa"/>
           </w:tcPr>
           <w:p/>
         </w:tc>
@@ -1818,342 +1737,166 @@
       <w:tr>
         <w:tc>
           <w:tcPr>
-            <w:tcW w:w="2303" w:type="dxa"/>
+            <w:tcW w:w="1955" w:type="dxa"/>
           </w:tcPr>
           <w:p>
             <w:r>
-              <w:t>Update Policy_Link.csv</w:t>
+              <w:t>Update Policy_Pathways</w:t>
             </w:r>
           </w:p>
         </w:tc>
         <w:tc>
           <w:tcPr>
-            <w:tcW w:w="1496" w:type="dxa"/>
+            <w:tcW w:w="1126" w:type="dxa"/>
           </w:tcPr>
           <w:p/>
         </w:tc>
         <w:tc>
           <w:tcPr>
-            <w:tcW w:w="1664" w:type="dxa"/>
+            <w:tcW w:w="1340" w:type="dxa"/>
           </w:tcPr>
           <w:p/>
         </w:tc>
         <w:tc>
           <w:tcPr>
-            <w:tcW w:w="1508" w:type="dxa"/>
+            <w:tcW w:w="1228" w:type="dxa"/>
           </w:tcPr>
           <w:p/>
         </w:tc>
         <w:tc>
           <w:tcPr>
-            <w:tcW w:w="1290" w:type="dxa"/>
+            <w:tcW w:w="966" w:type="dxa"/>
           </w:tcPr>
           <w:p/>
         </w:tc>
         <w:tc>
           <w:tcPr>
-            <w:tcW w:w="1089" w:type="dxa"/>
-          </w:tcPr>
-          <w:p/>
+            <w:tcW w:w="1062" w:type="dxa"/>
+          </w:tcPr>
+          <w:p>
+            <w:pPr>
+              <w:jc w:val="center"/>
+            </w:pPr>
+            <w:r>
+              <w:t>X</w:t>
+            </w:r>
+          </w:p>
+        </w:tc>
+        <w:tc>
+          <w:tcPr>
+            <w:tcW w:w="1074" w:type="dxa"/>
+          </w:tcPr>
+          <w:p>
+            <w:pPr>
+              <w:jc w:val="center"/>
+            </w:pPr>
+          </w:p>
         </w:tc>
       </w:tr>
       <w:tr>
         <w:tc>
           <w:tcPr>
-            <w:tcW w:w="2303" w:type="dxa"/>
+            <w:tcW w:w="1955" w:type="dxa"/>
+          </w:tcPr>
+          <w:p>
+            <w:r>
+              <w:t>Update Policy_Link</w:t>
+            </w:r>
+          </w:p>
+        </w:tc>
+        <w:tc>
+          <w:tcPr>
+            <w:tcW w:w="1126" w:type="dxa"/>
           </w:tcPr>
           <w:p/>
         </w:tc>
         <w:tc>
           <w:tcPr>
-            <w:tcW w:w="1496" w:type="dxa"/>
+            <w:tcW w:w="1340" w:type="dxa"/>
           </w:tcPr>
           <w:p/>
         </w:tc>
         <w:tc>
           <w:tcPr>
-            <w:tcW w:w="1664" w:type="dxa"/>
+            <w:tcW w:w="1228" w:type="dxa"/>
           </w:tcPr>
           <w:p/>
         </w:tc>
         <w:tc>
           <w:tcPr>
-            <w:tcW w:w="1508" w:type="dxa"/>
+            <w:tcW w:w="966" w:type="dxa"/>
           </w:tcPr>
           <w:p/>
         </w:tc>
         <w:tc>
           <w:tcPr>
-            <w:tcW w:w="1290" w:type="dxa"/>
-          </w:tcPr>
-          <w:p/>
-        </w:tc>
-        <w:tc>
-          <w:tcPr>
-            <w:tcW w:w="1089" w:type="dxa"/>
-          </w:tcPr>
-          <w:p/>
+            <w:tcW w:w="1062" w:type="dxa"/>
+          </w:tcPr>
+          <w:p>
+            <w:pPr>
+              <w:jc w:val="center"/>
+            </w:pPr>
+            <w:r>
+              <w:t>X</w:t>
+            </w:r>
+          </w:p>
+        </w:tc>
+        <w:tc>
+          <w:tcPr>
+            <w:tcW w:w="1074" w:type="dxa"/>
+          </w:tcPr>
+          <w:p>
+            <w:pPr>
+              <w:jc w:val="center"/>
+            </w:pPr>
+            <w:r>
+              <w:t>X</w:t>
+            </w:r>
+          </w:p>
         </w:tc>
       </w:tr>
     </w:tbl>
     <w:p/>
     <w:p/>
     <w:p/>
-    <w:p/>
-    <w:p>
-      <w:r>
-        <w:rPr>
-          <w:b/>
-          <w:bCs/>
-        </w:rPr>
-        <w:t>Instrument_list.xlsx</w:t>
+    <w:p>
+      <w:pPr>
+        <w:rPr>
+          <w:b/>
+          <w:bCs/>
+        </w:rPr>
+      </w:pPr>
+      <w:r>
+        <w:rPr>
+          <w:b/>
+          <w:bCs/>
+        </w:rPr>
+        <w:t>Notes for Administrators</w:t>
+      </w:r>
+    </w:p>
+    <w:p>
+      <w:r>
+        <w:rPr>
+          <w:b/>
+          <w:bCs/>
+        </w:rPr>
+        <w:t xml:space="preserve">Publishing </w:t>
+      </w:r>
+      <w:r>
+        <w:rPr>
+          <w:b/>
+          <w:bCs/>
+        </w:rPr>
+        <w:t>updates</w:t>
       </w:r>
       <w:r>
         <w:t xml:space="preserve">: </w:t>
       </w:r>
-    </w:p>
-    <w:p>
-      <w:pPr>
-        <w:rPr>
-          <w:b/>
-          <w:bCs/>
-        </w:rPr>
-      </w:pPr>
-      <w:r>
-        <w:rPr>
-          <w:b/>
-          <w:bCs/>
-        </w:rPr>
-        <w:t>How To Update</w:t>
-      </w:r>
-    </w:p>
-    <w:p>
-      <w:pPr>
-        <w:pStyle w:val="ListParagraph"/>
-        <w:numPr>
-          <w:ilvl w:val="0"/>
-          <w:numId w:val="5"/>
-        </w:numPr>
-        <w:ind w:left="720"/>
-      </w:pPr>
-      <w:r>
-        <w:t xml:space="preserve">Updating Data: Replace the existing .csv file in </w:t>
-      </w:r>
-      <w:r>
-        <w:rPr>
-          <w:b/>
-          <w:bCs/>
-        </w:rPr>
-        <w:t>Data</w:t>
-      </w:r>
-      <w:r>
-        <w:t xml:space="preserve"> with the new </w:t>
-      </w:r>
-      <w:proofErr w:type="gramStart"/>
-      <w:r>
-        <w:t>one</w:t>
-      </w:r>
-      <w:proofErr w:type="gramEnd"/>
-    </w:p>
-    <w:p>
-      <w:pPr>
-        <w:pStyle w:val="ListParagraph"/>
-        <w:numPr>
-          <w:ilvl w:val="0"/>
-          <w:numId w:val="5"/>
-        </w:numPr>
-        <w:ind w:left="720"/>
-      </w:pPr>
-      <w:r>
-        <w:t xml:space="preserve">Adding Data and/or indicators: Add new .csv files in </w:t>
-      </w:r>
-      <w:r>
-        <w:rPr>
-          <w:b/>
-          <w:bCs/>
-        </w:rPr>
-        <w:t>Data</w:t>
-      </w:r>
-      <w:r>
-        <w:t xml:space="preserve"> and update </w:t>
-      </w:r>
-      <w:r>
-        <w:rPr>
-          <w:b/>
-          <w:bCs/>
-        </w:rPr>
-        <w:t>indicators_list.xlsx</w:t>
-      </w:r>
-      <w:r>
-        <w:t xml:space="preserve"> in </w:t>
-      </w:r>
-      <w:r>
-        <w:rPr>
-          <w:b/>
-          <w:bCs/>
-        </w:rPr>
-        <w:t xml:space="preserve">Update </w:t>
-      </w:r>
-      <w:r>
-        <w:t xml:space="preserve">with the new </w:t>
-      </w:r>
-      <w:proofErr w:type="gramStart"/>
-      <w:r>
-        <w:t>indicators</w:t>
-      </w:r>
-      <w:proofErr w:type="gramEnd"/>
-    </w:p>
-    <w:p>
-      <w:pPr>
-        <w:pStyle w:val="ListParagraph"/>
-        <w:numPr>
-          <w:ilvl w:val="0"/>
-          <w:numId w:val="5"/>
-        </w:numPr>
-        <w:ind w:left="720"/>
-      </w:pPr>
-      <w:r>
-        <w:t xml:space="preserve">Adding an additional survey wave: Add new .csv files in </w:t>
-      </w:r>
-      <w:r>
-        <w:rPr>
-          <w:b/>
-          <w:bCs/>
-        </w:rPr>
-        <w:t>Data</w:t>
-      </w:r>
-      <w:r>
-        <w:t xml:space="preserve"> and update </w:t>
-      </w:r>
-      <w:r>
-        <w:rPr>
-          <w:b/>
-          <w:bCs/>
-        </w:rPr>
-        <w:t xml:space="preserve">instrument_list.xlsx </w:t>
-      </w:r>
-      <w:r>
-        <w:t xml:space="preserve">in </w:t>
-      </w:r>
-      <w:r>
-        <w:rPr>
-          <w:b/>
-          <w:bCs/>
-        </w:rPr>
-        <w:t>Update</w:t>
-      </w:r>
-      <w:r>
-        <w:t xml:space="preserve"> with the new wave </w:t>
-      </w:r>
-      <w:proofErr w:type="gramStart"/>
-      <w:r>
-        <w:t>information</w:t>
-      </w:r>
-      <w:proofErr w:type="gramEnd"/>
-    </w:p>
-    <w:p>
-      <w:pPr>
-        <w:pStyle w:val="ListParagraph"/>
-        <w:numPr>
-          <w:ilvl w:val="0"/>
-          <w:numId w:val="5"/>
-        </w:numPr>
-        <w:ind w:left="720"/>
-      </w:pPr>
-      <w:r>
-        <w:t xml:space="preserve">Adding grouping variables: In future versions, this will involve updating a &lt;level&gt;.csv file in </w:t>
-      </w:r>
-      <w:r>
-        <w:rPr>
-          <w:b/>
-          <w:bCs/>
-        </w:rPr>
-        <w:t>Data</w:t>
-      </w:r>
-      <w:r>
-        <w:t xml:space="preserve">. Update the </w:t>
-      </w:r>
-      <w:r>
-        <w:rPr>
-          <w:b/>
-          <w:bCs/>
-        </w:rPr>
-        <w:t>grouping_vars.xlsx</w:t>
-      </w:r>
-      <w:r>
-        <w:t xml:space="preserve"> with the new grouping variables definition. </w:t>
-      </w:r>
-    </w:p>
-    <w:p>
-      <w:pPr>
-        <w:rPr>
-          <w:b/>
-          <w:bCs/>
-        </w:rPr>
-      </w:pPr>
-      <w:r>
-        <w:rPr>
-          <w:b/>
-          <w:bCs/>
-        </w:rPr>
-        <w:t>Notes for Administrators</w:t>
-      </w:r>
-    </w:p>
-    <w:p>
-      <w:r>
-        <w:rPr>
-          <w:b/>
-          <w:bCs/>
-        </w:rPr>
-        <w:t xml:space="preserve">Publishing </w:t>
-      </w:r>
-      <w:r>
-        <w:rPr>
-          <w:b/>
-          <w:bCs/>
-        </w:rPr>
-        <w:t>updates</w:t>
-      </w:r>
-      <w:r>
-        <w:t xml:space="preserve">: </w:t>
-      </w:r>
       <w:r>
         <w:t>After</w:t>
       </w:r>
       <w:r>
-        <w:t xml:space="preserve"> the data or spreadsheets have been updated, the updates may need to be disseminated (“pushed”) out to other users. For users making modifications to a copy on their own machines, no further steps are necessary; they can run the app from within </w:t>
-      </w:r>
-      <w:proofErr w:type="spellStart"/>
-      <w:r>
-        <w:t>Rstudio</w:t>
-      </w:r>
-      <w:proofErr w:type="spellEnd"/>
-      <w:r>
-        <w:t xml:space="preserve"> and see the changes immediately. For distribution over </w:t>
-      </w:r>
-      <w:proofErr w:type="spellStart"/>
-      <w:r>
-        <w:t>Github</w:t>
-      </w:r>
-      <w:proofErr w:type="spellEnd"/>
-      <w:r>
-        <w:t xml:space="preserve">, someone with repository write permissions will need to upload the edits, and then anyone using that version will need to fetch the updates. For server-hosted distribution, someone with </w:t>
-      </w:r>
-      <w:proofErr w:type="gramStart"/>
-      <w:r>
-        <w:t>permissions</w:t>
-      </w:r>
-      <w:proofErr w:type="gramEnd"/>
-      <w:r>
-        <w:t xml:space="preserve"> will need to download the new changes to the server from </w:t>
-      </w:r>
-      <w:proofErr w:type="spellStart"/>
-      <w:r>
-        <w:t>Github</w:t>
-      </w:r>
-      <w:proofErr w:type="spellEnd"/>
-      <w:r>
-        <w:t xml:space="preserve">, then launch the updated version. For web-hosted (e.g., on the 50x30 web site and not remotely hosted on a server), an administrator will need to update the code and hosted files. </w:t>
+        <w:t xml:space="preserve"> the data or spreadsheets have been updated, the updates may need to be disseminated (“pushed”) out to other users. For users making modifications to a copy on their own machines, no further steps are necessary; they can run the app from within Rstudio and see the changes immediately. For distribution over Github, someone with repository write permissions will need to upload the edits, and then anyone using that version will need to fetch the updates. For server-hosted distribution, someone with permissions will need to download the new changes to the server from Github, then launch the updated version. For web-hosted (e.g., on the 50x30 web site and not remotely hosted on a server), an administrator will need to update the code and hosted files. </w:t>
       </w:r>
     </w:p>
     <w:p>
@@ -2171,15 +1914,7 @@
         <w:t xml:space="preserve">language </w:t>
       </w:r>
       <w:r>
-        <w:t xml:space="preserve">compatibility, for the app to function, the field names in the spreadsheets need to be in English. Everything else can be in Khmer </w:t>
-      </w:r>
-      <w:proofErr w:type="gramStart"/>
-      <w:r>
-        <w:t>as long as</w:t>
-      </w:r>
-      <w:proofErr w:type="gramEnd"/>
-      <w:r>
-        <w:t xml:space="preserve"> the file names in the </w:t>
+        <w:t xml:space="preserve">compatibility, for the app to function, the field names in the spreadsheets need to be in English. Everything else can be in Khmer as long as the file names in the </w:t>
       </w:r>
       <w:r>
         <w:rPr>
@@ -2202,15 +1937,7 @@
         <w:t xml:space="preserve">are not </w:t>
       </w:r>
       <w:r>
-        <w:t xml:space="preserve">compatible with a standard Windows system with English-only localization </w:t>
-      </w:r>
-      <w:proofErr w:type="gramStart"/>
-      <w:r>
-        <w:t>settings</w:t>
-      </w:r>
-      <w:proofErr w:type="gramEnd"/>
-      <w:r>
-        <w:t>.</w:t>
+        <w:t>compatible with a standard Windows system with English-only localization settings.</w:t>
       </w:r>
       <w:r>
         <w:br/>
@@ -2544,6 +2271,119 @@
     </w:lvl>
   </w:abstractNum>
   <w:abstractNum w:abstractNumId="3" w15:restartNumberingAfterBreak="0">
+    <w:nsid w:val="13E74283"/>
+    <w:multiLevelType w:val="hybridMultilevel"/>
+    <w:tmpl w:val="C74C4700"/>
+    <w:lvl w:ilvl="0" w:tplc="04090001">
+      <w:start w:val="1"/>
+      <w:numFmt w:val="bullet"/>
+      <w:lvlText w:val=""/>
+      <w:lvlJc w:val="left"/>
+      <w:pPr>
+        <w:ind w:left="1080" w:hanging="360"/>
+      </w:pPr>
+      <w:rPr>
+        <w:rFonts w:ascii="Symbol" w:hAnsi="Symbol" w:hint="default"/>
+      </w:rPr>
+    </w:lvl>
+    <w:lvl w:ilvl="1" w:tplc="04090003" w:tentative="1">
+      <w:start w:val="1"/>
+      <w:numFmt w:val="bullet"/>
+      <w:lvlText w:val="o"/>
+      <w:lvlJc w:val="left"/>
+      <w:pPr>
+        <w:ind w:left="1800" w:hanging="360"/>
+      </w:pPr>
+      <w:rPr>
+        <w:rFonts w:ascii="Courier New" w:hAnsi="Courier New" w:cs="Courier New" w:hint="default"/>
+      </w:rPr>
+    </w:lvl>
+    <w:lvl w:ilvl="2" w:tplc="04090005" w:tentative="1">
+      <w:start w:val="1"/>
+      <w:numFmt w:val="bullet"/>
+      <w:lvlText w:val=""/>
+      <w:lvlJc w:val="left"/>
+      <w:pPr>
+        <w:ind w:left="2520" w:hanging="360"/>
+      </w:pPr>
+      <w:rPr>
+        <w:rFonts w:ascii="Wingdings" w:hAnsi="Wingdings" w:hint="default"/>
+      </w:rPr>
+    </w:lvl>
+    <w:lvl w:ilvl="3" w:tplc="04090001" w:tentative="1">
+      <w:start w:val="1"/>
+      <w:numFmt w:val="bullet"/>
+      <w:lvlText w:val=""/>
+      <w:lvlJc w:val="left"/>
+      <w:pPr>
+        <w:ind w:left="3240" w:hanging="360"/>
+      </w:pPr>
+      <w:rPr>
+        <w:rFonts w:ascii="Symbol" w:hAnsi="Symbol" w:hint="default"/>
+      </w:rPr>
+    </w:lvl>
+    <w:lvl w:ilvl="4" w:tplc="04090003" w:tentative="1">
+      <w:start w:val="1"/>
+      <w:numFmt w:val="bullet"/>
+      <w:lvlText w:val="o"/>
+      <w:lvlJc w:val="left"/>
+      <w:pPr>
+        <w:ind w:left="3960" w:hanging="360"/>
+      </w:pPr>
+      <w:rPr>
+        <w:rFonts w:ascii="Courier New" w:hAnsi="Courier New" w:cs="Courier New" w:hint="default"/>
+      </w:rPr>
+    </w:lvl>
+    <w:lvl w:ilvl="5" w:tplc="04090005" w:tentative="1">
+      <w:start w:val="1"/>
+      <w:numFmt w:val="bullet"/>
+      <w:lvlText w:val=""/>
+      <w:lvlJc w:val="left"/>
+      <w:pPr>
+        <w:ind w:left="4680" w:hanging="360"/>
+      </w:pPr>
+      <w:rPr>
+        <w:rFonts w:ascii="Wingdings" w:hAnsi="Wingdings" w:hint="default"/>
+      </w:rPr>
+    </w:lvl>
+    <w:lvl w:ilvl="6" w:tplc="04090001" w:tentative="1">
+      <w:start w:val="1"/>
+      <w:numFmt w:val="bullet"/>
+      <w:lvlText w:val=""/>
+      <w:lvlJc w:val="left"/>
+      <w:pPr>
+        <w:ind w:left="5400" w:hanging="360"/>
+      </w:pPr>
+      <w:rPr>
+        <w:rFonts w:ascii="Symbol" w:hAnsi="Symbol" w:hint="default"/>
+      </w:rPr>
+    </w:lvl>
+    <w:lvl w:ilvl="7" w:tplc="04090003" w:tentative="1">
+      <w:start w:val="1"/>
+      <w:numFmt w:val="bullet"/>
+      <w:lvlText w:val="o"/>
+      <w:lvlJc w:val="left"/>
+      <w:pPr>
+        <w:ind w:left="6120" w:hanging="360"/>
+      </w:pPr>
+      <w:rPr>
+        <w:rFonts w:ascii="Courier New" w:hAnsi="Courier New" w:cs="Courier New" w:hint="default"/>
+      </w:rPr>
+    </w:lvl>
+    <w:lvl w:ilvl="8" w:tplc="04090005" w:tentative="1">
+      <w:start w:val="1"/>
+      <w:numFmt w:val="bullet"/>
+      <w:lvlText w:val=""/>
+      <w:lvlJc w:val="left"/>
+      <w:pPr>
+        <w:ind w:left="6840" w:hanging="360"/>
+      </w:pPr>
+      <w:rPr>
+        <w:rFonts w:ascii="Wingdings" w:hAnsi="Wingdings" w:hint="default"/>
+      </w:rPr>
+    </w:lvl>
+  </w:abstractNum>
+  <w:abstractNum w:abstractNumId="4" w15:restartNumberingAfterBreak="0">
     <w:nsid w:val="1CDA1BFB"/>
     <w:multiLevelType w:val="hybridMultilevel"/>
     <w:tmpl w:val="A7EED216"/>
@@ -2632,7 +2472,7 @@
       </w:pPr>
     </w:lvl>
   </w:abstractNum>
-  <w:abstractNum w:abstractNumId="4" w15:restartNumberingAfterBreak="0">
+  <w:abstractNum w:abstractNumId="5" w15:restartNumberingAfterBreak="0">
     <w:nsid w:val="2476776A"/>
     <w:multiLevelType w:val="hybridMultilevel"/>
     <w:tmpl w:val="D4B49434"/>
@@ -2721,7 +2561,7 @@
       </w:pPr>
     </w:lvl>
   </w:abstractNum>
-  <w:abstractNum w:abstractNumId="5" w15:restartNumberingAfterBreak="0">
+  <w:abstractNum w:abstractNumId="6" w15:restartNumberingAfterBreak="0">
     <w:nsid w:val="35B060C5"/>
     <w:multiLevelType w:val="hybridMultilevel"/>
     <w:tmpl w:val="84925772"/>
@@ -2810,7 +2650,7 @@
       </w:pPr>
     </w:lvl>
   </w:abstractNum>
-  <w:abstractNum w:abstractNumId="6" w15:restartNumberingAfterBreak="0">
+  <w:abstractNum w:abstractNumId="7" w15:restartNumberingAfterBreak="0">
     <w:nsid w:val="38567640"/>
     <w:multiLevelType w:val="hybridMultilevel"/>
     <w:tmpl w:val="A97439F8"/>
@@ -2923,7 +2763,7 @@
       </w:rPr>
     </w:lvl>
   </w:abstractNum>
-  <w:abstractNum w:abstractNumId="7" w15:restartNumberingAfterBreak="0">
+  <w:abstractNum w:abstractNumId="8" w15:restartNumberingAfterBreak="0">
     <w:nsid w:val="39105EF0"/>
     <w:multiLevelType w:val="hybridMultilevel"/>
     <w:tmpl w:val="D546918A"/>
@@ -3036,7 +2876,7 @@
       </w:rPr>
     </w:lvl>
   </w:abstractNum>
-  <w:abstractNum w:abstractNumId="8" w15:restartNumberingAfterBreak="0">
+  <w:abstractNum w:abstractNumId="9" w15:restartNumberingAfterBreak="0">
     <w:nsid w:val="3D6A4295"/>
     <w:multiLevelType w:val="hybridMultilevel"/>
     <w:tmpl w:val="12B63626"/>
@@ -3149,7 +2989,7 @@
       </w:rPr>
     </w:lvl>
   </w:abstractNum>
-  <w:abstractNum w:abstractNumId="9" w15:restartNumberingAfterBreak="0">
+  <w:abstractNum w:abstractNumId="10" w15:restartNumberingAfterBreak="0">
     <w:nsid w:val="5D1B0F98"/>
     <w:multiLevelType w:val="hybridMultilevel"/>
     <w:tmpl w:val="582281E2"/>
@@ -3242,31 +3082,34 @@
     <w:abstractNumId w:val="1"/>
   </w:num>
   <w:num w:numId="2" w16cid:durableId="1858422673">
-    <w:abstractNumId w:val="7"/>
+    <w:abstractNumId w:val="8"/>
   </w:num>
   <w:num w:numId="3" w16cid:durableId="776217958">
     <w:abstractNumId w:val="0"/>
   </w:num>
   <w:num w:numId="4" w16cid:durableId="1690524732">
-    <w:abstractNumId w:val="8"/>
+    <w:abstractNumId w:val="9"/>
   </w:num>
   <w:num w:numId="5" w16cid:durableId="1619338446">
-    <w:abstractNumId w:val="6"/>
+    <w:abstractNumId w:val="7"/>
   </w:num>
   <w:num w:numId="6" w16cid:durableId="1686710503">
-    <w:abstractNumId w:val="3"/>
+    <w:abstractNumId w:val="4"/>
   </w:num>
   <w:num w:numId="7" w16cid:durableId="1842967353">
-    <w:abstractNumId w:val="9"/>
+    <w:abstractNumId w:val="10"/>
   </w:num>
   <w:num w:numId="8" w16cid:durableId="1852719480">
-    <w:abstractNumId w:val="4"/>
+    <w:abstractNumId w:val="5"/>
   </w:num>
   <w:num w:numId="9" w16cid:durableId="687875188">
-    <w:abstractNumId w:val="5"/>
+    <w:abstractNumId w:val="6"/>
   </w:num>
   <w:num w:numId="10" w16cid:durableId="11759937">
     <w:abstractNumId w:val="2"/>
+  </w:num>
+  <w:num w:numId="11" w16cid:durableId="798884036">
+    <w:abstractNumId w:val="3"/>
   </w:num>
 </w:numbering>
 </file>

</xml_diff>